<commit_message>
made slight changes to dataDictionary
</commit_message>
<xml_diff>
--- a/requirementsElicitation/Data Dictionary/dataDictionary.docx
+++ b/requirementsElicitation/Data Dictionary/dataDictionary.docx
@@ -287,7 +287,57 @@
                 <w:sz w:val="36"/>
                 <w:szCs w:val="36"/>
               </w:rPr>
-              <w:t>A program that can run on Android and/or IOS devices that has connection to the internet</w:t>
+              <w:t xml:space="preserve">A program that can run on Android and/or IOS devices </w:t>
+            </w:r>
+            <w:r>
+              <w:rPr>
+                <w:rFonts w:ascii="Calibri" w:eastAsia="Times New Roman" w:hAnsi="Calibri" w:cs="Calibri"/>
+                <w:color w:val="000000" w:themeColor="dark1"/>
+                <w:kern w:val="24"/>
+                <w:sz w:val="36"/>
+                <w:szCs w:val="36"/>
+              </w:rPr>
+              <w:t>if they</w:t>
+            </w:r>
+            <w:r>
+              <w:rPr>
+                <w:rFonts w:ascii="Calibri" w:eastAsia="Times New Roman" w:hAnsi="Calibri" w:cs="Calibri"/>
+                <w:color w:val="000000" w:themeColor="dark1"/>
+                <w:kern w:val="24"/>
+                <w:sz w:val="36"/>
+                <w:szCs w:val="36"/>
+              </w:rPr>
+              <w:t xml:space="preserve"> </w:t>
+            </w:r>
+            <w:r>
+              <w:rPr>
+                <w:rFonts w:ascii="Calibri" w:eastAsia="Times New Roman" w:hAnsi="Calibri" w:cs="Calibri"/>
+                <w:color w:val="000000" w:themeColor="dark1"/>
+                <w:kern w:val="24"/>
+                <w:sz w:val="36"/>
+                <w:szCs w:val="36"/>
+              </w:rPr>
+              <w:t>have</w:t>
+            </w:r>
+            <w:r>
+              <w:rPr>
+                <w:rFonts w:ascii="Calibri" w:eastAsia="Times New Roman" w:hAnsi="Calibri" w:cs="Calibri"/>
+                <w:color w:val="000000" w:themeColor="dark1"/>
+                <w:kern w:val="24"/>
+                <w:sz w:val="36"/>
+                <w:szCs w:val="36"/>
+              </w:rPr>
+              <w:t xml:space="preserve"> connection to the internet</w:t>
+            </w:r>
+            <w:r>
+              <w:rPr>
+                <w:rFonts w:ascii="Calibri" w:eastAsia="Times New Roman" w:hAnsi="Calibri" w:cs="Calibri"/>
+                <w:color w:val="000000" w:themeColor="dark1"/>
+                <w:kern w:val="24"/>
+                <w:sz w:val="36"/>
+                <w:szCs w:val="36"/>
+              </w:rPr>
+              <w:t>.</w:t>
             </w:r>
           </w:p>
         </w:tc>
@@ -371,7 +421,73 @@
                 <w:szCs w:val="36"/>
                 <w:lang w:val="en-SG"/>
               </w:rPr>
-              <w:t>An item that is within NEA list of common items that can and cannot be placed in the recycling bins.</w:t>
+              <w:t xml:space="preserve">An item within </w:t>
+            </w:r>
+            <w:r>
+              <w:rPr>
+                <w:rFonts w:ascii="Calibri" w:eastAsia="Times New Roman" w:hAnsi="Calibri" w:cs="Calibri"/>
+                <w:color w:val="000000" w:themeColor="dark1"/>
+                <w:kern w:val="24"/>
+                <w:sz w:val="36"/>
+                <w:szCs w:val="36"/>
+                <w:lang w:val="en-SG"/>
+              </w:rPr>
+              <w:t>the National Environmental Agency’s</w:t>
+            </w:r>
+            <w:r>
+              <w:rPr>
+                <w:rFonts w:ascii="Calibri" w:eastAsia="Times New Roman" w:hAnsi="Calibri" w:cs="Calibri"/>
+                <w:color w:val="000000" w:themeColor="dark1"/>
+                <w:kern w:val="24"/>
+                <w:sz w:val="36"/>
+                <w:szCs w:val="36"/>
+                <w:lang w:val="en-SG"/>
+              </w:rPr>
+              <w:t xml:space="preserve"> list of common items that can be placed in </w:t>
+            </w:r>
+            <w:r>
+              <w:rPr>
+                <w:rFonts w:ascii="Calibri" w:eastAsia="Times New Roman" w:hAnsi="Calibri" w:cs="Calibri"/>
+                <w:color w:val="000000" w:themeColor="dark1"/>
+                <w:kern w:val="24"/>
+                <w:sz w:val="36"/>
+                <w:szCs w:val="36"/>
+                <w:lang w:val="en-SG"/>
+              </w:rPr>
+              <w:t>R</w:t>
+            </w:r>
+            <w:r>
+              <w:rPr>
+                <w:rFonts w:ascii="Calibri" w:eastAsia="Times New Roman" w:hAnsi="Calibri" w:cs="Calibri"/>
+                <w:color w:val="000000" w:themeColor="dark1"/>
+                <w:kern w:val="24"/>
+                <w:sz w:val="36"/>
+                <w:szCs w:val="36"/>
+                <w:lang w:val="en-SG"/>
+              </w:rPr>
+              <w:t xml:space="preserve">ecycling </w:t>
+            </w:r>
+            <w:r>
+              <w:rPr>
+                <w:rFonts w:ascii="Calibri" w:eastAsia="Times New Roman" w:hAnsi="Calibri" w:cs="Calibri"/>
+                <w:color w:val="000000" w:themeColor="dark1"/>
+                <w:kern w:val="24"/>
+                <w:sz w:val="36"/>
+                <w:szCs w:val="36"/>
+                <w:lang w:val="en-SG"/>
+              </w:rPr>
+              <w:t>B</w:t>
+            </w:r>
+            <w:r>
+              <w:rPr>
+                <w:rFonts w:ascii="Calibri" w:eastAsia="Times New Roman" w:hAnsi="Calibri" w:cs="Calibri"/>
+                <w:color w:val="000000" w:themeColor="dark1"/>
+                <w:kern w:val="24"/>
+                <w:sz w:val="36"/>
+                <w:szCs w:val="36"/>
+                <w:lang w:val="en-SG"/>
+              </w:rPr>
+              <w:t>ins.</w:t>
             </w:r>
           </w:p>
         </w:tc>
@@ -790,6 +906,7 @@
   <w:style w:type="character" w:default="1" w:styleId="DefaultParagraphFont">
     <w:name w:val="Default Paragraph Font"/>
     <w:uiPriority w:val="1"/>
+    <w:semiHidden/>
     <w:unhideWhenUsed/>
   </w:style>
   <w:style w:type="table" w:default="1" w:styleId="TableNormal">

</xml_diff>